<commit_message>
Add project report project.pdf
</commit_message>
<xml_diff>
--- a/project.docx
+++ b/project.docx
@@ -472,7 +472,7 @@
           <w:szCs w:val="28"/>
           <w:lang w:val="uk-UA"/>
         </w:rPr>
-        <w:t>Студент гр. ІО-53</w:t>
+        <w:t>Студент гр. ІО-52</w:t>
       </w:r>
       <w:r>
         <w:rPr>
@@ -700,6 +700,7 @@
     <w:p>
       <w:pPr>
         <w:ind w:firstLine="708"/>
+        <w:jc w:val="both"/>
         <w:rPr>
           <w:szCs w:val="16"/>
           <w:lang w:val="uk-UA"/>
@@ -751,14 +752,7 @@
           <w:szCs w:val="16"/>
           <w:lang w:val="uk-UA"/>
         </w:rPr>
-        <w:t xml:space="preserve"> </w:t>
-      </w:r>
-      <w:r>
-        <w:rPr>
-          <w:szCs w:val="16"/>
-          <w:lang w:val="uk-UA"/>
-        </w:rPr>
-        <w:t>подальшого</w:t>
+        <w:t xml:space="preserve"> подальшого</w:t>
       </w:r>
       <w:r>
         <w:rPr>
@@ -772,12 +766,27 @@
           <w:szCs w:val="16"/>
           <w:lang w:val="uk-UA"/>
         </w:rPr>
-        <w:t xml:space="preserve"> Зараз користувач може спостерігати зняті дані, час їхнього вимірювання, у вигляді таблиці та, для більш повного уявлення динаміки змін показників, графіків. При цьому можна обирати різні часові інтервали (3, 6, 12 годин, 1 доба, 1 тиждень). Дані оновлюються кожні 10 хвилин, тому за допомогою веб-додатку можна отримати найактуальнішу інформацію. Також можна отримати середнє значення температури та вологості протягом останніх 24 годин.</w:t>
+        <w:t xml:space="preserve"> Зараз користувач може спостерігати зняті дані, час їхнього вимірювання, у вигляді таблиці та, для більш повного уявлення динаміки змін показників,</w:t>
+      </w:r>
+      <w:r>
+        <w:rPr>
+          <w:szCs w:val="16"/>
+          <w:lang w:val="uk-UA"/>
+        </w:rPr>
+        <w:t xml:space="preserve"> у вигляді</w:t>
+      </w:r>
+      <w:r>
+        <w:rPr>
+          <w:szCs w:val="16"/>
+          <w:lang w:val="uk-UA"/>
+        </w:rPr>
+        <w:t xml:space="preserve"> графіків. При цьому можна обирати різні часові інтервали (3, 6, 12 годин, 1 доба, 1 тиждень). Дані оновлюються кожні 10 хвилин, тому за допомогою веб-додатку можна отримати найактуальнішу інформацію. Також можна отримати середнє значення температури та вологості протягом останніх 24 годин.</w:t>
       </w:r>
     </w:p>
     <w:p>
       <w:pPr>
         <w:ind w:firstLine="708"/>
+        <w:jc w:val="both"/>
         <w:rPr>
           <w:szCs w:val="16"/>
           <w:lang w:val="uk-UA"/>
@@ -798,6 +807,7 @@
           <w:ilvl w:val="0"/>
           <w:numId w:val="15"/>
         </w:numPr>
+        <w:jc w:val="both"/>
         <w:rPr>
           <w:szCs w:val="16"/>
           <w:lang w:val="uk-UA"/>
@@ -832,6 +842,7 @@
           <w:ilvl w:val="0"/>
           <w:numId w:val="15"/>
         </w:numPr>
+        <w:jc w:val="both"/>
         <w:rPr>
           <w:szCs w:val="16"/>
           <w:lang w:val="uk-UA"/>
@@ -859,6 +870,7 @@
           <w:ilvl w:val="0"/>
           <w:numId w:val="15"/>
         </w:numPr>
+        <w:jc w:val="both"/>
         <w:rPr>
           <w:szCs w:val="16"/>
           <w:lang w:val="uk-UA"/>
@@ -886,6 +898,7 @@
           <w:ilvl w:val="0"/>
           <w:numId w:val="15"/>
         </w:numPr>
+        <w:jc w:val="both"/>
         <w:rPr>
           <w:szCs w:val="16"/>
           <w:lang w:val="uk-UA"/>
@@ -917,7 +930,21 @@
           <w:szCs w:val="16"/>
           <w:lang w:val="uk-UA"/>
         </w:rPr>
-        <w:t>DTH11</w:t>
+        <w:t>DH</w:t>
+      </w:r>
+      <w:r>
+        <w:rPr>
+          <w:szCs w:val="16"/>
+          <w:lang w:val="en-US"/>
+        </w:rPr>
+        <w:t>T</w:t>
+      </w:r>
+      <w:r>
+        <w:rPr>
+          <w:szCs w:val="16"/>
+          <w:lang w:val="uk-UA"/>
+        </w:rPr>
+        <w:t>22</w:t>
       </w:r>
       <w:r>
         <w:rPr>
@@ -928,6 +955,7 @@
     </w:p>
     <w:p>
       <w:pPr>
+        <w:jc w:val="both"/>
         <w:rPr>
           <w:szCs w:val="16"/>
           <w:lang w:val="uk-UA"/>
@@ -937,6 +965,7 @@
     <w:p>
       <w:pPr>
         <w:ind w:left="708"/>
+        <w:jc w:val="both"/>
         <w:rPr>
           <w:szCs w:val="16"/>
           <w:lang w:val="uk-UA"/>
@@ -970,6 +999,7 @@
     <w:p>
       <w:pPr>
         <w:ind w:left="708"/>
+        <w:jc w:val="both"/>
         <w:rPr>
           <w:szCs w:val="16"/>
           <w:lang w:val="uk-UA"/>
@@ -1018,6 +1048,7 @@
     </w:p>
     <w:p>
       <w:pPr>
+        <w:jc w:val="both"/>
         <w:rPr>
           <w:szCs w:val="16"/>
           <w:lang w:val="uk-UA"/>
@@ -1410,6 +1441,7 @@
     </w:p>
     <w:p>
       <w:pPr>
+        <w:jc w:val="both"/>
         <w:rPr>
           <w:szCs w:val="16"/>
           <w:lang w:val="uk-UA"/>
@@ -1527,6 +1559,7 @@
     </w:p>
     <w:p>
       <w:pPr>
+        <w:jc w:val="both"/>
         <w:rPr>
           <w:szCs w:val="16"/>
           <w:lang w:val="uk-UA"/>
@@ -1560,7 +1593,21 @@
           <w:szCs w:val="16"/>
           <w:lang w:val="uk-UA"/>
         </w:rPr>
-        <w:t xml:space="preserve">давало змогу отримати статичні файли, що були стиснуті для використання в продакшені. Для того, щоб запустити сервер, є команда </w:t>
+        <w:t xml:space="preserve">давало змогу отримати статичні файли, що були стиснуті для використання в </w:t>
+      </w:r>
+      <w:r>
+        <w:rPr>
+          <w:szCs w:val="16"/>
+          <w:lang w:val="en-US"/>
+        </w:rPr>
+        <w:t>production</w:t>
+      </w:r>
+      <w:r>
+        <w:rPr>
+          <w:szCs w:val="16"/>
+          <w:lang w:val="uk-UA"/>
+        </w:rPr>
+        <w:t xml:space="preserve">. Для того, щоб запустити сервер, є команда </w:t>
       </w:r>
       <w:r>
         <w:rPr>
@@ -1814,6 +1861,7 @@
     </w:p>
     <w:p>
       <w:pPr>
+        <w:jc w:val="both"/>
         <w:rPr>
           <w:szCs w:val="16"/>
           <w:lang w:val="uk-UA"/>
@@ -1857,7 +1905,14 @@
           <w:szCs w:val="16"/>
           <w:lang w:val="uk-UA"/>
         </w:rPr>
-        <w:t xml:space="preserve">, знаходиться у файлу </w:t>
+        <w:t>, знаходиться у файлі</w:t>
+      </w:r>
+      <w:r>
+        <w:rPr>
+          <w:szCs w:val="16"/>
+          <w:lang w:val="uk-UA"/>
+        </w:rPr>
+        <w:t xml:space="preserve"> </w:t>
       </w:r>
       <w:r>
         <w:rPr>
@@ -1914,6 +1969,7 @@
     </w:p>
     <w:p>
       <w:pPr>
+        <w:jc w:val="both"/>
         <w:rPr>
           <w:szCs w:val="16"/>
           <w:lang w:val="uk-UA"/>
@@ -1979,6 +2035,7 @@
     </w:p>
     <w:p>
       <w:pPr>
+        <w:jc w:val="both"/>
         <w:rPr>
           <w:szCs w:val="16"/>
           <w:lang w:val="uk-UA"/>
@@ -2165,14 +2222,21 @@
           <w:szCs w:val="16"/>
           <w:lang w:val="uk-UA"/>
         </w:rPr>
-        <w:t>-</w:t>
-      </w:r>
-      <w:r>
-        <w:rPr>
-          <w:szCs w:val="16"/>
-          <w:lang w:val="uk-UA"/>
-        </w:rPr>
-        <w:t xml:space="preserve"> воркераунди.</w:t>
+        <w:t xml:space="preserve">- </w:t>
+      </w:r>
+      <w:r>
+        <w:rPr>
+          <w:szCs w:val="16"/>
+          <w:lang w:val="en-US"/>
+        </w:rPr>
+        <w:t>workarounds</w:t>
+      </w:r>
+      <w:r>
+        <w:rPr>
+          <w:szCs w:val="16"/>
+          <w:lang w:val="uk-UA"/>
+        </w:rPr>
+        <w:t>.</w:t>
       </w:r>
       <w:r>
         <w:rPr>
@@ -2189,6 +2253,7 @@
           <w:ilvl w:val="0"/>
           <w:numId w:val="16"/>
         </w:numPr>
+        <w:jc w:val="both"/>
         <w:rPr>
           <w:szCs w:val="16"/>
           <w:lang w:val="uk-UA"/>
@@ -2530,6 +2595,7 @@
           <w:ilvl w:val="0"/>
           <w:numId w:val="16"/>
         </w:numPr>
+        <w:jc w:val="both"/>
         <w:rPr>
           <w:szCs w:val="16"/>
           <w:lang w:val="uk-UA"/>
@@ -2719,6 +2785,7 @@
     </w:p>
     <w:p>
       <w:pPr>
+        <w:jc w:val="both"/>
         <w:rPr>
           <w:szCs w:val="16"/>
           <w:lang w:val="uk-UA"/>
@@ -2728,6 +2795,7 @@
     <w:p>
       <w:pPr>
         <w:ind w:left="708"/>
+        <w:jc w:val="both"/>
         <w:rPr>
           <w:szCs w:val="16"/>
           <w:lang w:val="uk-UA"/>
@@ -2808,8 +2876,469 @@
         </w:rPr>
         <w:t>тору спроб при експоненціальній витримці</w:t>
       </w:r>
+    </w:p>
+    <w:p>
+      <w:pPr>
+        <w:ind w:left="708"/>
+        <w:rPr>
+          <w:szCs w:val="28"/>
+          <w:lang w:val="uk-UA"/>
+        </w:rPr>
+      </w:pPr>
+    </w:p>
+    <w:p>
+      <w:pPr>
+        <w:ind w:left="708" w:firstLine="708"/>
+        <w:jc w:val="both"/>
+        <w:rPr>
+          <w:szCs w:val="28"/>
+          <w:lang w:val="uk-UA"/>
+        </w:rPr>
+      </w:pPr>
+      <w:r>
+        <w:rPr>
+          <w:szCs w:val="28"/>
+          <w:lang w:val="uk-UA"/>
+        </w:rPr>
+        <w:t>Результати зображені на рис.1. Експоненційну витримку було використано для плати.</w:t>
+      </w:r>
+      <w:r>
+        <w:rPr>
+          <w:szCs w:val="28"/>
+        </w:rPr>
+        <w:t xml:space="preserve"> </w:t>
+      </w:r>
+      <w:r>
+        <w:rPr>
+          <w:szCs w:val="28"/>
+        </w:rPr>
+        <w:t>У раз</w:t>
+      </w:r>
+      <w:r>
+        <w:rPr>
+          <w:szCs w:val="28"/>
+          <w:lang w:val="uk-UA"/>
+        </w:rPr>
+        <w:t xml:space="preserve">і невдалого виконання </w:t>
+      </w:r>
+      <w:r>
+        <w:rPr>
+          <w:szCs w:val="28"/>
+          <w:lang w:val="en-US"/>
+        </w:rPr>
+        <w:t>HTTP</w:t>
+      </w:r>
+      <w:r>
+        <w:rPr>
+          <w:szCs w:val="28"/>
+        </w:rPr>
+        <w:t xml:space="preserve"> </w:t>
+      </w:r>
+      <w:r>
+        <w:rPr>
+          <w:szCs w:val="28"/>
+          <w:lang w:val="en-US"/>
+        </w:rPr>
+        <w:t>POST</w:t>
+      </w:r>
+      <w:r>
+        <w:rPr>
+          <w:szCs w:val="28"/>
+        </w:rPr>
+        <w:t xml:space="preserve"> </w:t>
+      </w:r>
+      <w:r>
+        <w:rPr>
+          <w:szCs w:val="28"/>
+          <w:lang w:val="uk-UA"/>
+        </w:rPr>
+        <w:t xml:space="preserve">запиту плата очікує певний період (вказані на графіку) і повторює спробу. Це є дуже корисним у разі наявності великої мережі датчиків. </w:t>
+      </w:r>
       <w:bookmarkStart w:id="0" w:name="_GoBack"/>
       <w:bookmarkEnd w:id="0"/>
+      <w:r>
+        <w:rPr>
+          <w:szCs w:val="28"/>
+          <w:lang w:val="uk-UA"/>
+        </w:rPr>
+        <w:t xml:space="preserve"> На серверній частині для спілкування з базою було використано </w:t>
+      </w:r>
+      <w:r>
+        <w:rPr>
+          <w:szCs w:val="28"/>
+          <w:lang w:val="en-US"/>
+        </w:rPr>
+        <w:t>JdbcTemplate</w:t>
+      </w:r>
+      <w:r>
+        <w:rPr>
+          <w:szCs w:val="28"/>
+          <w:lang w:val="uk-UA"/>
+        </w:rPr>
+        <w:t>, який одразу обриває весь пул з’єднань, якщо не може доступитися до СУБД</w:t>
+      </w:r>
+      <w:r>
+        <w:rPr>
+          <w:szCs w:val="28"/>
+          <w:lang w:val="uk-UA"/>
+        </w:rPr>
+        <w:t xml:space="preserve"> і використовує власну політику отримати нове з’єднання</w:t>
+      </w:r>
+      <w:r>
+        <w:rPr>
+          <w:szCs w:val="28"/>
+          <w:lang w:val="uk-UA"/>
+        </w:rPr>
+        <w:t>.</w:t>
+      </w:r>
+      <w:r>
+        <w:rPr>
+          <w:szCs w:val="28"/>
+          <w:lang w:val="uk-UA"/>
+        </w:rPr>
+        <w:t xml:space="preserve"> </w:t>
+      </w:r>
+    </w:p>
+    <w:p>
+      <w:pPr>
+        <w:ind w:left="708"/>
+        <w:rPr>
+          <w:szCs w:val="28"/>
+          <w:lang w:val="uk-UA"/>
+        </w:rPr>
+      </w:pPr>
+    </w:p>
+    <w:p>
+      <w:pPr>
+        <w:ind w:left="708"/>
+        <w:jc w:val="center"/>
+        <w:rPr>
+          <w:b/>
+          <w:sz w:val="28"/>
+          <w:szCs w:val="28"/>
+          <w:lang w:val="uk-UA"/>
+        </w:rPr>
+      </w:pPr>
+      <w:r>
+        <w:rPr>
+          <w:noProof/>
+        </w:rPr>
+        <w:drawing>
+          <wp:inline distT="0" distB="0" distL="0" distR="0" wp14:anchorId="711566DB" wp14:editId="62650B9B">
+            <wp:extent cx="3606800" cy="2178348"/>
+            <wp:effectExtent l="0" t="0" r="0" b="0"/>
+            <wp:docPr id="1" name="Рисунок 1"/>
+            <wp:cNvGraphicFramePr>
+              <a:graphicFrameLocks xmlns:a="http://schemas.openxmlformats.org/drawingml/2006/main" noChangeAspect="1"/>
+            </wp:cNvGraphicFramePr>
+            <a:graphic xmlns:a="http://schemas.openxmlformats.org/drawingml/2006/main">
+              <a:graphicData uri="http://schemas.openxmlformats.org/drawingml/2006/picture">
+                <pic:pic xmlns:pic="http://schemas.openxmlformats.org/drawingml/2006/picture">
+                  <pic:nvPicPr>
+                    <pic:cNvPr id="1" name=""/>
+                    <pic:cNvPicPr/>
+                  </pic:nvPicPr>
+                  <pic:blipFill>
+                    <a:blip r:embed="rId8"/>
+                    <a:stretch>
+                      <a:fillRect/>
+                    </a:stretch>
+                  </pic:blipFill>
+                  <pic:spPr>
+                    <a:xfrm>
+                      <a:off x="0" y="0"/>
+                      <a:ext cx="3633566" cy="2194513"/>
+                    </a:xfrm>
+                    <a:prstGeom prst="rect">
+                      <a:avLst/>
+                    </a:prstGeom>
+                  </pic:spPr>
+                </pic:pic>
+              </a:graphicData>
+            </a:graphic>
+          </wp:inline>
+        </w:drawing>
+      </w:r>
+    </w:p>
+    <w:p>
+      <w:pPr>
+        <w:ind w:left="708"/>
+        <w:jc w:val="center"/>
+        <w:rPr>
+          <w:b/>
+          <w:sz w:val="28"/>
+          <w:szCs w:val="28"/>
+          <w:lang w:val="uk-UA"/>
+        </w:rPr>
+      </w:pPr>
+    </w:p>
+    <w:p>
+      <w:pPr>
+        <w:ind w:left="708"/>
+        <w:jc w:val="center"/>
+        <w:rPr>
+          <w:szCs w:val="28"/>
+          <w:lang w:val="uk-UA"/>
+        </w:rPr>
+      </w:pPr>
+      <w:r>
+        <w:rPr>
+          <w:szCs w:val="28"/>
+          <w:lang w:val="uk-UA"/>
+        </w:rPr>
+        <w:t>Рис. 1 – графік затримок між спробами при експоненційній витримці</w:t>
+      </w:r>
+    </w:p>
+    <w:p>
+      <w:pPr>
+        <w:ind w:left="708"/>
+        <w:jc w:val="center"/>
+        <w:rPr>
+          <w:szCs w:val="28"/>
+          <w:lang w:val="uk-UA"/>
+        </w:rPr>
+      </w:pPr>
+    </w:p>
+    <w:p>
+      <w:pPr>
+        <w:ind w:left="708"/>
+        <w:jc w:val="center"/>
+        <w:rPr>
+          <w:szCs w:val="28"/>
+          <w:lang w:val="uk-UA"/>
+        </w:rPr>
+      </w:pPr>
+    </w:p>
+    <w:p>
+      <w:pPr>
+        <w:ind w:left="708"/>
+        <w:jc w:val="center"/>
+        <w:rPr>
+          <w:szCs w:val="28"/>
+          <w:lang w:val="uk-UA"/>
+        </w:rPr>
+      </w:pPr>
+      <w:r>
+        <w:rPr>
+          <w:noProof/>
+        </w:rPr>
+        <w:drawing>
+          <wp:inline distT="0" distB="0" distL="0" distR="0" wp14:anchorId="0F1C55FB" wp14:editId="0C604C01">
+            <wp:extent cx="5915851" cy="1286054"/>
+            <wp:effectExtent l="0" t="0" r="8890" b="9525"/>
+            <wp:docPr id="2" name="Рисунок 2"/>
+            <wp:cNvGraphicFramePr>
+              <a:graphicFrameLocks xmlns:a="http://schemas.openxmlformats.org/drawingml/2006/main" noChangeAspect="1"/>
+            </wp:cNvGraphicFramePr>
+            <a:graphic xmlns:a="http://schemas.openxmlformats.org/drawingml/2006/main">
+              <a:graphicData uri="http://schemas.openxmlformats.org/drawingml/2006/picture">
+                <pic:pic xmlns:pic="http://schemas.openxmlformats.org/drawingml/2006/picture">
+                  <pic:nvPicPr>
+                    <pic:cNvPr id="1" name=""/>
+                    <pic:cNvPicPr/>
+                  </pic:nvPicPr>
+                  <pic:blipFill>
+                    <a:blip r:embed="rId9"/>
+                    <a:stretch>
+                      <a:fillRect/>
+                    </a:stretch>
+                  </pic:blipFill>
+                  <pic:spPr>
+                    <a:xfrm>
+                      <a:off x="0" y="0"/>
+                      <a:ext cx="5915851" cy="1286054"/>
+                    </a:xfrm>
+                    <a:prstGeom prst="rect">
+                      <a:avLst/>
+                    </a:prstGeom>
+                  </pic:spPr>
+                </pic:pic>
+              </a:graphicData>
+            </a:graphic>
+          </wp:inline>
+        </w:drawing>
+      </w:r>
+    </w:p>
+    <w:p>
+      <w:pPr>
+        <w:ind w:left="708"/>
+        <w:jc w:val="center"/>
+        <w:rPr>
+          <w:szCs w:val="28"/>
+          <w:lang w:val="uk-UA"/>
+        </w:rPr>
+      </w:pPr>
+    </w:p>
+    <w:p>
+      <w:pPr>
+        <w:ind w:left="708"/>
+        <w:jc w:val="center"/>
+        <w:rPr>
+          <w:szCs w:val="28"/>
+          <w:lang w:val="uk-UA"/>
+        </w:rPr>
+      </w:pPr>
+      <w:r>
+        <w:rPr>
+          <w:szCs w:val="28"/>
+          <w:lang w:val="uk-UA"/>
+        </w:rPr>
+        <w:t xml:space="preserve">Рис. 2 </w:t>
+      </w:r>
+      <w:r>
+        <w:rPr>
+          <w:szCs w:val="28"/>
+          <w:lang w:val="uk-UA"/>
+        </w:rPr>
+        <w:t>–</w:t>
+      </w:r>
+      <w:r>
+        <w:rPr>
+          <w:szCs w:val="28"/>
+          <w:lang w:val="uk-UA"/>
+        </w:rPr>
+        <w:t xml:space="preserve"> </w:t>
+      </w:r>
+      <w:r>
+        <w:rPr>
+          <w:szCs w:val="28"/>
+          <w:lang w:val="uk-UA"/>
+        </w:rPr>
+        <w:t xml:space="preserve">Лог спроб відправлення </w:t>
+      </w:r>
+      <w:r>
+        <w:rPr>
+          <w:szCs w:val="28"/>
+          <w:lang w:val="en-US"/>
+        </w:rPr>
+        <w:t>POST</w:t>
+      </w:r>
+      <w:r>
+        <w:rPr>
+          <w:szCs w:val="28"/>
+          <w:lang w:val="uk-UA"/>
+        </w:rPr>
+        <w:t xml:space="preserve"> запиту на вимкнений сервер</w:t>
+      </w:r>
+    </w:p>
+    <w:p>
+      <w:pPr>
+        <w:ind w:left="708"/>
+        <w:jc w:val="center"/>
+        <w:rPr>
+          <w:szCs w:val="28"/>
+          <w:lang w:val="uk-UA"/>
+        </w:rPr>
+      </w:pPr>
+    </w:p>
+    <w:p>
+      <w:pPr>
+        <w:ind w:left="708"/>
+        <w:jc w:val="center"/>
+        <w:rPr>
+          <w:szCs w:val="28"/>
+          <w:lang w:val="uk-UA"/>
+        </w:rPr>
+      </w:pPr>
+      <w:r>
+        <w:rPr>
+          <w:noProof/>
+        </w:rPr>
+        <w:drawing>
+          <wp:inline distT="0" distB="0" distL="0" distR="0" wp14:anchorId="103A7925" wp14:editId="3328EB7C">
+            <wp:extent cx="5880354" cy="673100"/>
+            <wp:effectExtent l="0" t="0" r="0" b="0"/>
+            <wp:docPr id="4" name="Рисунок 4"/>
+            <wp:cNvGraphicFramePr>
+              <a:graphicFrameLocks xmlns:a="http://schemas.openxmlformats.org/drawingml/2006/main" noChangeAspect="1"/>
+            </wp:cNvGraphicFramePr>
+            <a:graphic xmlns:a="http://schemas.openxmlformats.org/drawingml/2006/main">
+              <a:graphicData uri="http://schemas.openxmlformats.org/drawingml/2006/picture">
+                <pic:pic xmlns:pic="http://schemas.openxmlformats.org/drawingml/2006/picture">
+                  <pic:nvPicPr>
+                    <pic:cNvPr id="1" name=""/>
+                    <pic:cNvPicPr/>
+                  </pic:nvPicPr>
+                  <pic:blipFill>
+                    <a:blip r:embed="rId10"/>
+                    <a:stretch>
+                      <a:fillRect/>
+                    </a:stretch>
+                  </pic:blipFill>
+                  <pic:spPr>
+                    <a:xfrm>
+                      <a:off x="0" y="0"/>
+                      <a:ext cx="5919962" cy="677634"/>
+                    </a:xfrm>
+                    <a:prstGeom prst="rect">
+                      <a:avLst/>
+                    </a:prstGeom>
+                  </pic:spPr>
+                </pic:pic>
+              </a:graphicData>
+            </a:graphic>
+          </wp:inline>
+        </w:drawing>
+      </w:r>
+      <w:r>
+        <w:rPr>
+          <w:szCs w:val="28"/>
+          <w:lang w:val="uk-UA"/>
+        </w:rPr>
+        <w:t xml:space="preserve"> </w:t>
+      </w:r>
+    </w:p>
+    <w:p>
+      <w:pPr>
+        <w:ind w:left="708"/>
+        <w:jc w:val="center"/>
+        <w:rPr>
+          <w:szCs w:val="28"/>
+          <w:lang w:val="uk-UA"/>
+        </w:rPr>
+      </w:pPr>
+      <w:r>
+        <w:rPr>
+          <w:szCs w:val="28"/>
+          <w:lang w:val="uk-UA"/>
+        </w:rPr>
+        <w:t>Рис. 3 – Лог</w:t>
+      </w:r>
+      <w:r>
+        <w:rPr>
+          <w:szCs w:val="28"/>
+          <w:lang w:val="uk-UA"/>
+        </w:rPr>
+        <w:t xml:space="preserve"> </w:t>
+      </w:r>
+      <w:r>
+        <w:rPr>
+          <w:szCs w:val="28"/>
+          <w:lang w:val="uk-UA"/>
+        </w:rPr>
+        <w:t xml:space="preserve">спроб відправлення </w:t>
+      </w:r>
+      <w:r>
+        <w:rPr>
+          <w:szCs w:val="28"/>
+          <w:lang w:val="en-US"/>
+        </w:rPr>
+        <w:t>POST</w:t>
+      </w:r>
+      <w:r>
+        <w:rPr>
+          <w:szCs w:val="28"/>
+          <w:lang w:val="uk-UA"/>
+        </w:rPr>
+        <w:t xml:space="preserve"> запиту на вимкнений сервер</w:t>
+      </w:r>
+      <w:r>
+        <w:rPr>
+          <w:szCs w:val="28"/>
+          <w:lang w:val="uk-UA"/>
+        </w:rPr>
+        <w:t xml:space="preserve"> із його увімкненням після 2-ї невдачі</w:t>
+      </w:r>
     </w:p>
     <w:sectPr>
       <w:type w:val="continuous"/>
@@ -4786,6 +5315,7 @@
   <w:style w:type="character" w:default="1" w:styleId="a0">
     <w:name w:val="Default Paragraph Font"/>
     <w:uiPriority w:val="1"/>
+    <w:semiHidden/>
     <w:unhideWhenUsed/>
   </w:style>
   <w:style w:type="table" w:default="1" w:styleId="a1">

</xml_diff>